<commit_message>
Documentary: Update the student and educator VLM prompts for better data extraction using VLM (#PLACEHOLDER)
</commit_message>
<xml_diff>
--- a/models/image-to-text/fomrats/Template-1.docx
+++ b/models/image-to-text/fomrats/Template-1.docx
@@ -472,21 +472,40 @@
                 <w:sz w:val="24"/>
                 <w:szCs w:val="24"/>
               </w:rPr>
-              <w:t xml:space="preserve">Exam Type: </w:t>
+              <w:t>Subject</w:t>
+            </w:r>
+            <w:r>
+              <w:rPr>
+                <w:rFonts w:ascii="Proxima Nova" w:eastAsia="Proxima Nova" w:hAnsi="Proxima Nova" w:cs="Proxima Nova"/>
+                <w:b/>
+                <w:sz w:val="24"/>
+                <w:szCs w:val="24"/>
+              </w:rPr>
+              <w:t xml:space="preserve"> Title</w:t>
+            </w:r>
+            <w:r>
+              <w:rPr>
+                <w:rFonts w:ascii="Proxima Nova" w:eastAsia="Proxima Nova" w:hAnsi="Proxima Nova" w:cs="Proxima Nova"/>
+                <w:b/>
+                <w:sz w:val="24"/>
+                <w:szCs w:val="24"/>
+              </w:rPr>
+              <w:t>:</w:t>
+            </w:r>
+            <w:r>
+              <w:rPr>
+                <w:rFonts w:ascii="Proxima Nova" w:eastAsia="Proxima Nova" w:hAnsi="Proxima Nova" w:cs="Proxima Nova"/>
+                <w:sz w:val="24"/>
+                <w:szCs w:val="24"/>
+              </w:rPr>
+              <w:t xml:space="preserve"> </w:t>
             </w:r>
             <w:r>
               <w:rPr>
                 <w:rFonts w:ascii="Proxima Nova" w:eastAsia="Proxima Nova" w:hAnsi="Proxima Nova" w:cs="Proxima Nova"/>
                 <w:color w:val="000000" w:themeColor="text1"/>
               </w:rPr>
-              <w:t>Final</w:t>
-            </w:r>
-            <w:r>
-              <w:rPr>
-                <w:rFonts w:ascii="Proxima Nova" w:eastAsia="Proxima Nova" w:hAnsi="Proxima Nova" w:cs="Proxima Nova"/>
-                <w:color w:val="000000" w:themeColor="text1"/>
-              </w:rPr>
-              <w:t xml:space="preserve"> Exam</w:t>
+              <w:t>Computer Vision</w:t>
             </w:r>
           </w:p>
         </w:tc>
@@ -523,25 +542,19 @@
               <w:rPr>
                 <w:rFonts w:ascii="Proxima Nova" w:eastAsia="Proxima Nova" w:hAnsi="Proxima Nova" w:cs="Proxima Nova"/>
                 <w:b/>
-                <w:sz w:val="24"/>
-                <w:szCs w:val="24"/>
-              </w:rPr>
-              <w:t>Subject:</w:t>
-            </w:r>
-            <w:r>
-              <w:rPr>
-                <w:rFonts w:ascii="Proxima Nova" w:eastAsia="Proxima Nova" w:hAnsi="Proxima Nova" w:cs="Proxima Nova"/>
-                <w:sz w:val="24"/>
-                <w:szCs w:val="24"/>
-              </w:rPr>
-              <w:t xml:space="preserve"> </w:t>
-            </w:r>
-            <w:r>
-              <w:rPr>
-                <w:rFonts w:ascii="Proxima Nova" w:eastAsia="Proxima Nova" w:hAnsi="Proxima Nova" w:cs="Proxima Nova"/>
-                <w:color w:val="000000" w:themeColor="text1"/>
-              </w:rPr>
-              <w:t>Computer Vision</w:t>
+                <w:bCs/>
+                <w:sz w:val="24"/>
+                <w:szCs w:val="24"/>
+              </w:rPr>
+              <w:t>Exam Type</w:t>
+            </w:r>
+            <w:r>
+              <w:rPr>
+                <w:rFonts w:ascii="Proxima Nova" w:eastAsia="Proxima Nova" w:hAnsi="Proxima Nova" w:cs="Proxima Nova"/>
+                <w:sz w:val="24"/>
+                <w:szCs w:val="24"/>
+              </w:rPr>
+              <w:t>: Final Exam</w:t>
             </w:r>
           </w:p>
         </w:tc>
@@ -886,18 +899,7 @@
           <w:szCs w:val="24"/>
           <w:u w:val="single"/>
         </w:rPr>
-        <w:t xml:space="preserve">Answer the following. Write your answers in the spaces </w:t>
-      </w:r>
-      <w:r>
-        <w:rPr>
-          <w:rFonts w:ascii="Proxima Nova" w:eastAsia="Proxima Nova" w:hAnsi="Proxima Nova" w:cs="Proxima Nova"/>
-          <w:b/>
-          <w:bCs/>
-          <w:sz w:val="24"/>
-          <w:szCs w:val="24"/>
-          <w:u w:val="single"/>
-        </w:rPr>
-        <w:t>provided.</w:t>
+        <w:t>Answer the following. Write your answers in the spaces provided.</w:t>
       </w:r>
     </w:p>
     <w:p>
@@ -984,7 +986,7 @@
                 <w:sz w:val="24"/>
                 <w:szCs w:val="24"/>
               </w:rPr>
-              <w:t>This is the answer of question 1…………… testing only</w:t>
+              <w:t>The perimeter of the rectangle is 44 units.</w:t>
             </w:r>
           </w:p>
         </w:tc>
@@ -1069,7 +1071,7 @@
                 <w:sz w:val="24"/>
                 <w:szCs w:val="24"/>
               </w:rPr>
-              <w:t>Question 2 answering for test</w:t>
+              <w:t>The area of the triangle is 30 square units.</w:t>
             </w:r>
           </w:p>
         </w:tc>
@@ -1147,23 +1149,7 @@
                 <w:sz w:val="24"/>
                 <w:szCs w:val="24"/>
               </w:rPr>
-              <w:t xml:space="preserve">Question </w:t>
-            </w:r>
-            <w:r>
-              <w:rPr>
-                <w:rFonts w:ascii="Proxima Nova" w:eastAsia="Proxima Nova" w:hAnsi="Proxima Nova" w:cs="Proxima Nova"/>
-                <w:sz w:val="24"/>
-                <w:szCs w:val="24"/>
-              </w:rPr>
-              <w:t>3</w:t>
-            </w:r>
-            <w:r>
-              <w:rPr>
-                <w:rFonts w:ascii="Proxima Nova" w:eastAsia="Proxima Nova" w:hAnsi="Proxima Nova" w:cs="Proxima Nova"/>
-                <w:sz w:val="24"/>
-                <w:szCs w:val="24"/>
-              </w:rPr>
-              <w:t xml:space="preserve"> answering for test</w:t>
+              <w:t>Alice has 30 apples.</w:t>
             </w:r>
           </w:p>
         </w:tc>
@@ -1242,23 +1228,7 @@
                 <w:sz w:val="24"/>
                 <w:szCs w:val="24"/>
               </w:rPr>
-              <w:t xml:space="preserve">Question </w:t>
-            </w:r>
-            <w:r>
-              <w:rPr>
-                <w:rFonts w:ascii="Proxima Nova" w:eastAsia="Proxima Nova" w:hAnsi="Proxima Nova" w:cs="Proxima Nova"/>
-                <w:sz w:val="24"/>
-                <w:szCs w:val="24"/>
-              </w:rPr>
-              <w:t>4</w:t>
-            </w:r>
-            <w:r>
-              <w:rPr>
-                <w:rFonts w:ascii="Proxima Nova" w:eastAsia="Proxima Nova" w:hAnsi="Proxima Nova" w:cs="Proxima Nova"/>
-                <w:sz w:val="24"/>
-                <w:szCs w:val="24"/>
-              </w:rPr>
-              <w:t xml:space="preserve"> answering for test</w:t>
+              <w:t>Question 4 answering for test</w:t>
             </w:r>
           </w:p>
         </w:tc>
@@ -1359,23 +1329,7 @@
                 <w:sz w:val="24"/>
                 <w:szCs w:val="24"/>
               </w:rPr>
-              <w:t xml:space="preserve">Question </w:t>
-            </w:r>
-            <w:r>
-              <w:rPr>
-                <w:rFonts w:ascii="Proxima Nova" w:eastAsia="Proxima Nova" w:hAnsi="Proxima Nova" w:cs="Proxima Nova"/>
-                <w:sz w:val="24"/>
-                <w:szCs w:val="24"/>
-              </w:rPr>
-              <w:t>5</w:t>
-            </w:r>
-            <w:r>
-              <w:rPr>
-                <w:rFonts w:ascii="Proxima Nova" w:eastAsia="Proxima Nova" w:hAnsi="Proxima Nova" w:cs="Proxima Nova"/>
-                <w:sz w:val="24"/>
-                <w:szCs w:val="24"/>
-              </w:rPr>
-              <w:t xml:space="preserve"> answering for test</w:t>
+              <w:t>Question 5 answering for test</w:t>
             </w:r>
           </w:p>
         </w:tc>
@@ -1476,23 +1430,7 @@
                 <w:sz w:val="24"/>
                 <w:szCs w:val="24"/>
               </w:rPr>
-              <w:t xml:space="preserve">Question </w:t>
-            </w:r>
-            <w:r>
-              <w:rPr>
-                <w:rFonts w:ascii="Proxima Nova" w:eastAsia="Proxima Nova" w:hAnsi="Proxima Nova" w:cs="Proxima Nova"/>
-                <w:sz w:val="24"/>
-                <w:szCs w:val="24"/>
-              </w:rPr>
-              <w:t>6</w:t>
-            </w:r>
-            <w:r>
-              <w:rPr>
-                <w:rFonts w:ascii="Proxima Nova" w:eastAsia="Proxima Nova" w:hAnsi="Proxima Nova" w:cs="Proxima Nova"/>
-                <w:sz w:val="24"/>
-                <w:szCs w:val="24"/>
-              </w:rPr>
-              <w:t xml:space="preserve"> answering for test</w:t>
+              <w:t>Question 6 answering for test</w:t>
             </w:r>
           </w:p>
         </w:tc>
@@ -1593,23 +1531,7 @@
                 <w:sz w:val="24"/>
                 <w:szCs w:val="24"/>
               </w:rPr>
-              <w:t xml:space="preserve">Question </w:t>
-            </w:r>
-            <w:r>
-              <w:rPr>
-                <w:rFonts w:ascii="Proxima Nova" w:eastAsia="Proxima Nova" w:hAnsi="Proxima Nova" w:cs="Proxima Nova"/>
-                <w:sz w:val="24"/>
-                <w:szCs w:val="24"/>
-              </w:rPr>
-              <w:t>7</w:t>
-            </w:r>
-            <w:r>
-              <w:rPr>
-                <w:rFonts w:ascii="Proxima Nova" w:eastAsia="Proxima Nova" w:hAnsi="Proxima Nova" w:cs="Proxima Nova"/>
-                <w:sz w:val="24"/>
-                <w:szCs w:val="24"/>
-              </w:rPr>
-              <w:t xml:space="preserve"> answering for test</w:t>
+              <w:t>Question 7 answering for test</w:t>
             </w:r>
           </w:p>
         </w:tc>
@@ -1710,23 +1632,7 @@
                 <w:sz w:val="24"/>
                 <w:szCs w:val="24"/>
               </w:rPr>
-              <w:t xml:space="preserve">Question </w:t>
-            </w:r>
-            <w:r>
-              <w:rPr>
-                <w:rFonts w:ascii="Proxima Nova" w:eastAsia="Proxima Nova" w:hAnsi="Proxima Nova" w:cs="Proxima Nova"/>
-                <w:sz w:val="24"/>
-                <w:szCs w:val="24"/>
-              </w:rPr>
-              <w:t>8</w:t>
-            </w:r>
-            <w:r>
-              <w:rPr>
-                <w:rFonts w:ascii="Proxima Nova" w:eastAsia="Proxima Nova" w:hAnsi="Proxima Nova" w:cs="Proxima Nova"/>
-                <w:sz w:val="24"/>
-                <w:szCs w:val="24"/>
-              </w:rPr>
-              <w:t xml:space="preserve"> answering for test</w:t>
+              <w:t>Question 8 answering for test</w:t>
             </w:r>
           </w:p>
         </w:tc>
@@ -1818,29 +1724,7 @@
           <w:szCs w:val="24"/>
         </w:rPr>
         <w:lastRenderedPageBreak/>
-        <w:t xml:space="preserve">Question </w:t>
-      </w:r>
-      <w:r>
-        <w:rPr>
-          <w:rFonts w:ascii="Proxima Nova" w:eastAsia="Proxima Nova" w:hAnsi="Proxima Nova" w:cs="Proxima Nova"/>
-          <w:b/>
-          <w:i/>
-          <w:iCs/>
-          <w:sz w:val="24"/>
-          <w:szCs w:val="24"/>
-        </w:rPr>
-        <w:t>2</w:t>
-      </w:r>
-      <w:r>
-        <w:rPr>
-          <w:rFonts w:ascii="Proxima Nova" w:eastAsia="Proxima Nova" w:hAnsi="Proxima Nova" w:cs="Proxima Nova"/>
-          <w:b/>
-          <w:i/>
-          <w:iCs/>
-          <w:sz w:val="24"/>
-          <w:szCs w:val="24"/>
-        </w:rPr>
-        <w:t>:</w:t>
+        <w:t>Question 2:</w:t>
       </w:r>
       <w:r>
         <w:rPr>
@@ -1860,18 +1744,7 @@
           <w:szCs w:val="24"/>
           <w:u w:val="single"/>
         </w:rPr>
-        <w:t>True or False</w:t>
-      </w:r>
-      <w:r>
-        <w:rPr>
-          <w:rFonts w:ascii="Proxima Nova" w:eastAsia="Proxima Nova" w:hAnsi="Proxima Nova" w:cs="Proxima Nova"/>
-          <w:b/>
-          <w:bCs/>
-          <w:sz w:val="24"/>
-          <w:szCs w:val="24"/>
-          <w:u w:val="single"/>
-        </w:rPr>
-        <w:t>.</w:t>
+        <w:t>True or False.</w:t>
       </w:r>
     </w:p>
     <w:tbl>
@@ -2693,17 +2566,7 @@
           <w:sz w:val="24"/>
           <w:szCs w:val="24"/>
         </w:rPr>
-        <w:t xml:space="preserve"> </w:t>
-      </w:r>
-      <w:r>
-        <w:rPr>
-          <w:rFonts w:ascii="Proxima Nova" w:eastAsia="Proxima Nova" w:hAnsi="Proxima Nova" w:cs="Proxima Nova"/>
-          <w:b/>
-          <w:bCs/>
-          <w:sz w:val="24"/>
-          <w:szCs w:val="24"/>
-        </w:rPr>
-        <w:t>[  ]</w:t>
+        <w:t xml:space="preserve"> [  ]</w:t>
       </w:r>
     </w:p>
     <w:p>
@@ -2799,17 +2662,7 @@
           <w:sz w:val="24"/>
           <w:szCs w:val="24"/>
         </w:rPr>
-        <w:t xml:space="preserve"> </w:t>
-      </w:r>
-      <w:r>
-        <w:rPr>
-          <w:rFonts w:ascii="Proxima Nova" w:eastAsia="Proxima Nova" w:hAnsi="Proxima Nova" w:cs="Proxima Nova"/>
-          <w:b/>
-          <w:bCs/>
-          <w:sz w:val="24"/>
-          <w:szCs w:val="24"/>
-        </w:rPr>
-        <w:t>[  ]</w:t>
+        <w:t xml:space="preserve"> [  ]</w:t>
       </w:r>
     </w:p>
     <w:p>
@@ -2857,17 +2710,7 @@
           <w:sz w:val="24"/>
           <w:szCs w:val="24"/>
         </w:rPr>
-        <w:t xml:space="preserve"> </w:t>
-      </w:r>
-      <w:r>
-        <w:rPr>
-          <w:rFonts w:ascii="Proxima Nova" w:eastAsia="Proxima Nova" w:hAnsi="Proxima Nova" w:cs="Proxima Nova"/>
-          <w:b/>
-          <w:bCs/>
-          <w:sz w:val="24"/>
-          <w:szCs w:val="24"/>
-        </w:rPr>
-        <w:t>[  ]</w:t>
+        <w:t xml:space="preserve"> [  ]</w:t>
       </w:r>
     </w:p>
     <w:p>
@@ -2899,17 +2742,7 @@
           <w:sz w:val="24"/>
           <w:szCs w:val="24"/>
         </w:rPr>
-        <w:t xml:space="preserve"> </w:t>
-      </w:r>
-      <w:r>
-        <w:rPr>
-          <w:rFonts w:ascii="Proxima Nova" w:eastAsia="Proxima Nova" w:hAnsi="Proxima Nova" w:cs="Proxima Nova"/>
-          <w:b/>
-          <w:bCs/>
-          <w:sz w:val="24"/>
-          <w:szCs w:val="24"/>
-        </w:rPr>
-        <w:t>[  ]</w:t>
+        <w:t xml:space="preserve"> [  ]</w:t>
       </w:r>
     </w:p>
     <w:p>
@@ -2957,17 +2790,7 @@
           <w:sz w:val="24"/>
           <w:szCs w:val="24"/>
         </w:rPr>
-        <w:t xml:space="preserve"> </w:t>
-      </w:r>
-      <w:r>
-        <w:rPr>
-          <w:rFonts w:ascii="Proxima Nova" w:eastAsia="Proxima Nova" w:hAnsi="Proxima Nova" w:cs="Proxima Nova"/>
-          <w:b/>
-          <w:bCs/>
-          <w:sz w:val="24"/>
-          <w:szCs w:val="24"/>
-        </w:rPr>
-        <w:t>[  ]</w:t>
+        <w:t xml:space="preserve"> [  ]</w:t>
       </w:r>
     </w:p>
     <w:p>

</xml_diff>